<commit_message>
Doc with arXiv ref and code
</commit_message>
<xml_diff>
--- a/ECoG_Simulations.docx
+++ b/ECoG_Simulations.docx
@@ -4,8 +4,64 @@
   <w:body>
     <w:p>
       <w:pPr>
+        <w:jc w:val="center"/>
+        <w:rPr>
+          <w:b/>
+          <w:sz w:val="28"/>
+          <w:u w:val="single"/>
+        </w:rPr>
+      </w:pPr>
+      <w:r>
+        <w:rPr>
+          <w:b/>
+          <w:sz w:val="28"/>
+          <w:u w:val="single"/>
+        </w:rPr>
+        <w:t xml:space="preserve">Semi-simulated </w:t>
+      </w:r>
+      <w:proofErr w:type="spellStart"/>
+      <w:r>
+        <w:rPr>
+          <w:b/>
+          <w:sz w:val="28"/>
+          <w:u w:val="single"/>
+        </w:rPr>
+        <w:t>ECoG</w:t>
+      </w:r>
+      <w:proofErr w:type="spellEnd"/>
+      <w:r>
+        <w:rPr>
+          <w:b/>
+          <w:sz w:val="28"/>
+          <w:u w:val="single"/>
+        </w:rPr>
+        <w:t xml:space="preserve"> data</w:t>
+      </w:r>
+    </w:p>
+    <w:p>
+      <w:pPr>
+        <w:jc w:val="right"/>
+      </w:pPr>
+      <w:r>
+        <w:t xml:space="preserve">Written by J. </w:t>
+      </w:r>
+      <w:proofErr w:type="spellStart"/>
+      <w:r>
+        <w:t>Schrouff</w:t>
+      </w:r>
+      <w:proofErr w:type="spellEnd"/>
+    </w:p>
+    <w:p>
+      <w:pPr>
         <w:jc w:val="both"/>
       </w:pPr>
+      <w:bookmarkStart w:id="0" w:name="_GoBack"/>
+      <w:bookmarkEnd w:id="0"/>
+    </w:p>
+    <w:p>
+      <w:pPr>
+        <w:jc w:val="both"/>
+      </w:pPr>
       <w:r>
         <w:t xml:space="preserve">This tool allows to create semi-simulated </w:t>
       </w:r>
@@ -32,6 +88,117 @@
       <w:proofErr w:type="spellEnd"/>
       <w:r>
         <w:t xml:space="preserve"> for use in 2 publications:</w:t>
+      </w:r>
+    </w:p>
+    <w:p>
+      <w:pPr>
+        <w:pStyle w:val="HTMLPreformatted"/>
+        <w:numPr>
+          <w:ilvl w:val="0"/>
+          <w:numId w:val="6"/>
+        </w:numPr>
+        <w:rPr>
+          <w:rFonts w:asciiTheme="minorHAnsi" w:hAnsiTheme="minorHAnsi" w:cstheme="minorHAnsi"/>
+        </w:rPr>
+      </w:pPr>
+      <w:r>
+        <w:rPr>
+          <w:rFonts w:asciiTheme="minorHAnsi" w:hAnsiTheme="minorHAnsi" w:cstheme="minorHAnsi"/>
+          <w:i/>
+          <w:sz w:val="22"/>
+        </w:rPr>
+        <w:t xml:space="preserve">Interpreting weight maps in terms of cognitive or clinical neuroscience: nonsense? J. </w:t>
+      </w:r>
+      <w:proofErr w:type="spellStart"/>
+      <w:r>
+        <w:rPr>
+          <w:rFonts w:asciiTheme="minorHAnsi" w:hAnsiTheme="minorHAnsi" w:cstheme="minorHAnsi"/>
+          <w:i/>
+          <w:sz w:val="22"/>
+        </w:rPr>
+        <w:t>Schrouff</w:t>
+      </w:r>
+      <w:proofErr w:type="spellEnd"/>
+      <w:r>
+        <w:rPr>
+          <w:rFonts w:asciiTheme="minorHAnsi" w:hAnsiTheme="minorHAnsi" w:cstheme="minorHAnsi"/>
+          <w:i/>
+          <w:sz w:val="22"/>
+        </w:rPr>
+        <w:t xml:space="preserve"> &amp; J. </w:t>
+      </w:r>
+      <w:proofErr w:type="spellStart"/>
+      <w:r>
+        <w:rPr>
+          <w:rFonts w:asciiTheme="minorHAnsi" w:hAnsiTheme="minorHAnsi" w:cstheme="minorHAnsi"/>
+          <w:i/>
+          <w:sz w:val="22"/>
+        </w:rPr>
+        <w:t>Mourao</w:t>
+      </w:r>
+      <w:proofErr w:type="spellEnd"/>
+      <w:r>
+        <w:rPr>
+          <w:rFonts w:asciiTheme="minorHAnsi" w:hAnsiTheme="minorHAnsi" w:cstheme="minorHAnsi"/>
+          <w:i/>
+          <w:sz w:val="22"/>
+        </w:rPr>
+        <w:t>-Miranda (submitted)</w:t>
+      </w:r>
+      <w:r>
+        <w:rPr>
+          <w:rFonts w:asciiTheme="minorHAnsi" w:hAnsiTheme="minorHAnsi" w:cstheme="minorHAnsi"/>
+          <w:i/>
+          <w:sz w:val="22"/>
+        </w:rPr>
+        <w:t xml:space="preserve">. Deposited on </w:t>
+      </w:r>
+      <w:proofErr w:type="spellStart"/>
+      <w:r>
+        <w:rPr>
+          <w:rFonts w:asciiTheme="minorHAnsi" w:hAnsiTheme="minorHAnsi" w:cstheme="minorHAnsi"/>
+          <w:i/>
+          <w:sz w:val="22"/>
+        </w:rPr>
+        <w:t>arXiv</w:t>
+      </w:r>
+      <w:proofErr w:type="spellEnd"/>
+      <w:r>
+        <w:rPr>
+          <w:rFonts w:asciiTheme="minorHAnsi" w:hAnsiTheme="minorHAnsi" w:cstheme="minorHAnsi"/>
+          <w:i/>
+          <w:sz w:val="22"/>
+        </w:rPr>
+        <w:t xml:space="preserve">: </w:t>
+      </w:r>
+      <w:hyperlink r:id="rId5" w:history="1">
+        <w:r>
+          <w:rPr>
+            <w:rStyle w:val="Hyperlink"/>
+            <w:rFonts w:asciiTheme="minorHAnsi" w:hAnsiTheme="minorHAnsi" w:cstheme="minorHAnsi"/>
+            <w:sz w:val="22"/>
+          </w:rPr>
+          <w:t>http://arxiv.org/abs/1804.11259</w:t>
+        </w:r>
+      </w:hyperlink>
+    </w:p>
+    <w:p>
+      <w:pPr>
+        <w:jc w:val="both"/>
+        <w:rPr>
+          <w:i/>
+        </w:rPr>
+      </w:pPr>
+    </w:p>
+    <w:p>
+      <w:pPr>
+        <w:jc w:val="both"/>
+      </w:pPr>
+      <w:r>
+        <w:t>This work investigated</w:t>
+      </w:r>
+      <w:r>
+        <w:t xml:space="preserve"> the recovery of univariate and multivariate analyses, at the feature (i.e. time point per channel) and region of interest level (i.e. channel). Simulated signal was added on condition A, based on the noise in condition B, to estimate their discrimination using different techniques. </w:t>
       </w:r>
     </w:p>
     <w:p>
@@ -39,24 +206,35 @@
         <w:pStyle w:val="ListParagraph"/>
         <w:numPr>
           <w:ilvl w:val="0"/>
-          <w:numId w:val="5"/>
+          <w:numId w:val="6"/>
         </w:numPr>
         <w:jc w:val="both"/>
+      </w:pPr>
+      <w:r>
         <w:rPr>
           <w:i/>
         </w:rPr>
-      </w:pPr>
+        <w:t xml:space="preserve">Face Information is Anatomically Localized but Distributed in Time </w:t>
+      </w:r>
+      <w:proofErr w:type="gramStart"/>
       <w:r>
         <w:rPr>
           <w:i/>
         </w:rPr>
-        <w:t xml:space="preserve">Interpreting weight maps in terms of cognitive or clinical neuroscience: nonsense? J. </w:t>
-      </w:r>
-      <w:proofErr w:type="spellStart"/>
+        <w:t>Across</w:t>
+      </w:r>
+      <w:proofErr w:type="gramEnd"/>
       <w:r>
         <w:rPr>
           <w:i/>
         </w:rPr>
+        <w:t xml:space="preserve"> the Human Temporal Cortex. J. </w:t>
+      </w:r>
+      <w:proofErr w:type="spellStart"/>
+      <w:r>
+        <w:rPr>
+          <w:i/>
+        </w:rPr>
         <w:t>Schrouff</w:t>
       </w:r>
       <w:proofErr w:type="spellEnd"/>
@@ -64,6 +242,104 @@
         <w:rPr>
           <w:i/>
         </w:rPr>
+        <w:t xml:space="preserve">, S. </w:t>
+      </w:r>
+      <w:proofErr w:type="spellStart"/>
+      <w:r>
+        <w:rPr>
+          <w:i/>
+        </w:rPr>
+        <w:t>Salehi</w:t>
+      </w:r>
+      <w:proofErr w:type="spellEnd"/>
+      <w:r>
+        <w:rPr>
+          <w:i/>
+        </w:rPr>
+        <w:t xml:space="preserve">, O. </w:t>
+      </w:r>
+      <w:proofErr w:type="spellStart"/>
+      <w:r>
+        <w:rPr>
+          <w:i/>
+        </w:rPr>
+        <w:t>Raccah</w:t>
+      </w:r>
+      <w:proofErr w:type="spellEnd"/>
+      <w:r>
+        <w:rPr>
+          <w:i/>
+        </w:rPr>
+        <w:t xml:space="preserve">, V. </w:t>
+      </w:r>
+      <w:proofErr w:type="spellStart"/>
+      <w:r>
+        <w:rPr>
+          <w:i/>
+        </w:rPr>
+        <w:t>Rangarajan</w:t>
+      </w:r>
+      <w:proofErr w:type="spellEnd"/>
+      <w:r>
+        <w:rPr>
+          <w:i/>
+        </w:rPr>
+        <w:t xml:space="preserve">, S. </w:t>
+      </w:r>
+      <w:proofErr w:type="spellStart"/>
+      <w:r>
+        <w:rPr>
+          <w:i/>
+        </w:rPr>
+        <w:t>Baek</w:t>
+      </w:r>
+      <w:proofErr w:type="spellEnd"/>
+      <w:r>
+        <w:rPr>
+          <w:i/>
+        </w:rPr>
+        <w:t xml:space="preserve">, J. </w:t>
+      </w:r>
+      <w:proofErr w:type="spellStart"/>
+      <w:r>
+        <w:rPr>
+          <w:i/>
+        </w:rPr>
+        <w:t>Mourão</w:t>
+      </w:r>
+      <w:proofErr w:type="spellEnd"/>
+      <w:r>
+        <w:rPr>
+          <w:i/>
+        </w:rPr>
+        <w:t xml:space="preserve">-Miranda, Z. </w:t>
+      </w:r>
+      <w:proofErr w:type="spellStart"/>
+      <w:r>
+        <w:rPr>
+          <w:i/>
+        </w:rPr>
+        <w:t>Helili</w:t>
+      </w:r>
+      <w:proofErr w:type="spellEnd"/>
+      <w:r>
+        <w:rPr>
+          <w:i/>
+        </w:rPr>
+        <w:t xml:space="preserve">, A.L. </w:t>
+      </w:r>
+      <w:proofErr w:type="spellStart"/>
+      <w:r>
+        <w:rPr>
+          <w:i/>
+        </w:rPr>
+        <w:t>Daitch</w:t>
+      </w:r>
+      <w:proofErr w:type="spellEnd"/>
+      <w:r>
+        <w:rPr>
+          <w:i/>
+        </w:rPr>
         <w:t xml:space="preserve"> &amp; J. </w:t>
       </w:r>
       <w:proofErr w:type="spellStart"/>
@@ -71,204 +347,31 @@
         <w:rPr>
           <w:i/>
         </w:rPr>
-        <w:t>Mourao</w:t>
+        <w:t>Parvizi</w:t>
       </w:r>
       <w:proofErr w:type="spellEnd"/>
       <w:r>
         <w:rPr>
           <w:i/>
         </w:rPr>
-        <w:t>-Miranda (submitted)</w:t>
-      </w:r>
-      <w:r>
-        <w:rPr>
-          <w:i/>
-        </w:rPr>
-        <w:t xml:space="preserve">. Deposited on </w:t>
-      </w:r>
-      <w:proofErr w:type="spellStart"/>
-      <w:r>
-        <w:rPr>
-          <w:i/>
-        </w:rPr>
-        <w:t>arXiv</w:t>
-      </w:r>
-      <w:proofErr w:type="spellEnd"/>
+        <w:t xml:space="preserve"> (submitted)</w:t>
+      </w:r>
     </w:p>
     <w:p>
       <w:pPr>
         <w:jc w:val="both"/>
       </w:pPr>
       <w:r>
-        <w:t>This work investigated</w:t>
-      </w:r>
-      <w:r>
-        <w:t xml:space="preserve"> the recovery of univariate and multivariate analyses, at the feature (i.e. time point per channel) and region of interest level (i.e. channel). Simulated signal was added on condition A, based on the noise in condition B, to estimate their discrimination using different techniques. </w:t>
-      </w:r>
-    </w:p>
-    <w:p>
-      <w:pPr>
-        <w:jc w:val="both"/>
-      </w:pPr>
-      <w:r>
-        <w:t xml:space="preserve">(2) </w:t>
-      </w:r>
-      <w:r>
-        <w:rPr>
-          <w:i/>
-        </w:rPr>
-        <w:t xml:space="preserve">Face Information is Anatomically Localized but Distributed in Time </w:t>
+        <w:t xml:space="preserve">This work used simulated data to assess whether our response onset latency (ROL) detection depended on the signal’s shape (amplitude or slope) or not, as supplementary information. The ROL for condition A was estimated on the simulated signals for varying levels of SNR, knowing the ground truth (i.e. </w:t>
       </w:r>
       <w:proofErr w:type="gramStart"/>
       <w:r>
-        <w:rPr>
-          <w:i/>
-        </w:rPr>
-        <w:t>Across</w:t>
+        <w:t>times(</w:t>
       </w:r>
       <w:proofErr w:type="gramEnd"/>
       <w:r>
-        <w:rPr>
-          <w:i/>
-        </w:rPr>
-        <w:t xml:space="preserve"> the Human Temporal Cortex. J. </w:t>
-      </w:r>
-      <w:proofErr w:type="spellStart"/>
-      <w:r>
-        <w:rPr>
-          <w:i/>
-        </w:rPr>
-        <w:t>Schrouff</w:t>
-      </w:r>
-      <w:proofErr w:type="spellEnd"/>
-      <w:r>
-        <w:rPr>
-          <w:i/>
-        </w:rPr>
-        <w:t xml:space="preserve">, S. </w:t>
-      </w:r>
-      <w:proofErr w:type="spellStart"/>
-      <w:r>
-        <w:rPr>
-          <w:i/>
-        </w:rPr>
-        <w:t>Salehi</w:t>
-      </w:r>
-      <w:proofErr w:type="spellEnd"/>
-      <w:r>
-        <w:rPr>
-          <w:i/>
-        </w:rPr>
-        <w:t xml:space="preserve">, O. </w:t>
-      </w:r>
-      <w:proofErr w:type="spellStart"/>
-      <w:r>
-        <w:rPr>
-          <w:i/>
-        </w:rPr>
-        <w:t>Raccah</w:t>
-      </w:r>
-      <w:proofErr w:type="spellEnd"/>
-      <w:r>
-        <w:rPr>
-          <w:i/>
-        </w:rPr>
-        <w:t xml:space="preserve">, V. </w:t>
-      </w:r>
-      <w:proofErr w:type="spellStart"/>
-      <w:r>
-        <w:rPr>
-          <w:i/>
-        </w:rPr>
-        <w:t>Rangarajan</w:t>
-      </w:r>
-      <w:proofErr w:type="spellEnd"/>
-      <w:r>
-        <w:rPr>
-          <w:i/>
-        </w:rPr>
-        <w:t xml:space="preserve">, S. </w:t>
-      </w:r>
-      <w:proofErr w:type="spellStart"/>
-      <w:r>
-        <w:rPr>
-          <w:i/>
-        </w:rPr>
-        <w:t>Baek</w:t>
-      </w:r>
-      <w:proofErr w:type="spellEnd"/>
-      <w:r>
-        <w:rPr>
-          <w:i/>
-        </w:rPr>
-        <w:t xml:space="preserve">, J. </w:t>
-      </w:r>
-      <w:proofErr w:type="spellStart"/>
-      <w:r>
-        <w:rPr>
-          <w:i/>
-        </w:rPr>
-        <w:t>Mourão</w:t>
-      </w:r>
-      <w:proofErr w:type="spellEnd"/>
-      <w:r>
-        <w:rPr>
-          <w:i/>
-        </w:rPr>
-        <w:t xml:space="preserve">-Miranda, Z. </w:t>
-      </w:r>
-      <w:proofErr w:type="spellStart"/>
-      <w:r>
-        <w:rPr>
-          <w:i/>
-        </w:rPr>
-        <w:t>Helili</w:t>
-      </w:r>
-      <w:proofErr w:type="spellEnd"/>
-      <w:r>
-        <w:rPr>
-          <w:i/>
-        </w:rPr>
-        <w:t xml:space="preserve">, A.L. </w:t>
-      </w:r>
-      <w:proofErr w:type="spellStart"/>
-      <w:r>
-        <w:rPr>
-          <w:i/>
-        </w:rPr>
-        <w:t>Daitch</w:t>
-      </w:r>
-      <w:proofErr w:type="spellEnd"/>
-      <w:r>
-        <w:rPr>
-          <w:i/>
-        </w:rPr>
-        <w:t xml:space="preserve"> &amp; J. </w:t>
-      </w:r>
-      <w:proofErr w:type="spellStart"/>
-      <w:r>
-        <w:rPr>
-          <w:i/>
-        </w:rPr>
-        <w:t>Parvizi</w:t>
-      </w:r>
-      <w:proofErr w:type="spellEnd"/>
-      <w:r>
-        <w:rPr>
-          <w:i/>
-        </w:rPr>
-        <w:t xml:space="preserve"> (submitted)</w:t>
-      </w:r>
-    </w:p>
-    <w:p>
-      <w:pPr>
-        <w:jc w:val="both"/>
-      </w:pPr>
-      <w:r>
-        <w:t>This work used simulated data to assess whether our response onset latency (ROL) detection depended on the signal’s shape (amplitude or slope) or not, as supplementary information. The ROL for condition A was estimated on the simulated signals for varying levels of SNR, knowing the ground truth (i.e. times(1), defined as input).</w:t>
-      </w:r>
-      <w:bookmarkStart w:id="0" w:name="_GoBack"/>
-      <w:bookmarkEnd w:id="0"/>
+        <w:t>1), defined as input).</w:t>
+      </w:r>
     </w:p>
     <w:p>
       <w:pPr>
@@ -320,7 +423,7 @@
       <w:r>
         <w:t xml:space="preserve"> and SPM12. This tool was used with the pipeline that can be found at </w:t>
       </w:r>
-      <w:hyperlink r:id="rId5" w:history="1">
+      <w:hyperlink r:id="rId6" w:history="1">
         <w:r>
           <w:rPr>
             <w:rStyle w:val="Hyperlink"/>
@@ -480,6 +583,7 @@
         <w:rPr>
           <w:b/>
         </w:rPr>
+        <w:lastRenderedPageBreak/>
         <w:t>.times</w:t>
       </w:r>
       <w:r>
@@ -602,7 +706,6 @@
         <w:rPr>
           <w:b/>
         </w:rPr>
-        <w:lastRenderedPageBreak/>
         <w:t>.</w:t>
       </w:r>
       <w:proofErr w:type="spellStart"/>
@@ -1158,6 +1261,7 @@
         <w:rPr>
           <w:rFonts w:ascii="Cambria Math" w:hAnsi="Cambria Math"/>
         </w:rPr>
+        <w:lastRenderedPageBreak/>
         <w:t>options.permute_chans</w:t>
       </w:r>
       <w:proofErr w:type="spellEnd"/>
@@ -1274,7 +1378,6 @@
         <w:rPr>
           <w:rFonts w:ascii="Cambria Math" w:hAnsi="Cambria Math"/>
         </w:rPr>
-        <w:lastRenderedPageBreak/>
         <w:t>options.window.smooth.smooth</w:t>
       </w:r>
       <w:proofErr w:type="spellEnd"/>
@@ -1519,7 +1622,7 @@
                     </pic:cNvPicPr>
                   </pic:nvPicPr>
                   <pic:blipFill>
-                    <a:blip r:embed="rId6">
+                    <a:blip r:embed="rId7">
                       <a:extLst>
                         <a:ext uri="{28A0092B-C50C-407E-A947-70E740481C1C}">
                           <a14:useLocalDpi xmlns:a14="http://schemas.microsoft.com/office/drawing/2010/main" val="0"/>
@@ -1606,7 +1709,7 @@
                     </pic:cNvPicPr>
                   </pic:nvPicPr>
                   <pic:blipFill>
-                    <a:blip r:embed="rId7">
+                    <a:blip r:embed="rId8">
                       <a:extLst>
                         <a:ext uri="{28A0092B-C50C-407E-A947-70E740481C1C}">
                           <a14:useLocalDpi xmlns:a14="http://schemas.microsoft.com/office/drawing/2010/main" val="0"/>
@@ -1676,6 +1779,7 @@
           <w:noProof/>
           <w:lang w:eastAsia="en-GB"/>
         </w:rPr>
+        <w:lastRenderedPageBreak/>
         <w:drawing>
           <wp:inline distT="0" distB="0" distL="0" distR="0">
             <wp:extent cx="4867275" cy="1129423"/>
@@ -1694,7 +1798,7 @@
                     </pic:cNvPicPr>
                   </pic:nvPicPr>
                   <pic:blipFill>
-                    <a:blip r:embed="rId8">
+                    <a:blip r:embed="rId9">
                       <a:extLst>
                         <a:ext uri="{28A0092B-C50C-407E-A947-70E740481C1C}">
                           <a14:useLocalDpi xmlns:a14="http://schemas.microsoft.com/office/drawing/2010/main" val="0"/>
@@ -1799,7 +1903,6 @@
           <w:noProof/>
           <w:lang w:eastAsia="en-GB"/>
         </w:rPr>
-        <w:lastRenderedPageBreak/>
         <w:drawing>
           <wp:inline distT="0" distB="0" distL="0" distR="0">
             <wp:extent cx="2559239" cy="1962150"/>
@@ -1818,7 +1921,7 @@
                     </pic:cNvPicPr>
                   </pic:nvPicPr>
                   <pic:blipFill rotWithShape="1">
-                    <a:blip r:embed="rId9" cstate="print">
+                    <a:blip r:embed="rId10" cstate="print">
                       <a:extLst>
                         <a:ext uri="{28A0092B-C50C-407E-A947-70E740481C1C}">
                           <a14:useLocalDpi xmlns:a14="http://schemas.microsoft.com/office/drawing/2010/main" val="0"/>
@@ -1876,7 +1979,7 @@
                     </pic:cNvPicPr>
                   </pic:nvPicPr>
                   <pic:blipFill rotWithShape="1">
-                    <a:blip r:embed="rId10" cstate="print">
+                    <a:blip r:embed="rId11" cstate="print">
                       <a:extLst>
                         <a:ext uri="{28A0092B-C50C-407E-A947-70E740481C1C}">
                           <a14:useLocalDpi xmlns:a14="http://schemas.microsoft.com/office/drawing/2010/main" val="0"/>
@@ -2182,6 +2285,7 @@
           <w:noProof/>
           <w:lang w:eastAsia="en-GB"/>
         </w:rPr>
+        <w:lastRenderedPageBreak/>
         <w:drawing>
           <wp:inline distT="0" distB="0" distL="0" distR="0">
             <wp:extent cx="2518541" cy="1914525"/>
@@ -2200,7 +2304,7 @@
                     </pic:cNvPicPr>
                   </pic:nvPicPr>
                   <pic:blipFill rotWithShape="1">
-                    <a:blip r:embed="rId11" cstate="print">
+                    <a:blip r:embed="rId12" cstate="print">
                       <a:extLst>
                         <a:ext uri="{28A0092B-C50C-407E-A947-70E740481C1C}">
                           <a14:useLocalDpi xmlns:a14="http://schemas.microsoft.com/office/drawing/2010/main" val="0"/>
@@ -2257,7 +2361,7 @@
                     </pic:cNvPicPr>
                   </pic:nvPicPr>
                   <pic:blipFill rotWithShape="1">
-                    <a:blip r:embed="rId12" cstate="print">
+                    <a:blip r:embed="rId13" cstate="print">
                       <a:extLst>
                         <a:ext uri="{28A0092B-C50C-407E-A947-70E740481C1C}">
                           <a14:useLocalDpi xmlns:a14="http://schemas.microsoft.com/office/drawing/2010/main" val="0"/>
@@ -2411,7 +2515,6 @@
         <w:rPr>
           <w:rFonts w:ascii="Cambria Math" w:hAnsi="Cambria Math"/>
         </w:rPr>
-        <w:lastRenderedPageBreak/>
         <w:t>options.newname</w:t>
       </w:r>
       <w:proofErr w:type="spellEnd"/>
@@ -2519,7 +2622,7 @@
                     </pic:cNvPicPr>
                   </pic:nvPicPr>
                   <pic:blipFill rotWithShape="1">
-                    <a:blip r:embed="rId13" cstate="print">
+                    <a:blip r:embed="rId14" cstate="print">
                       <a:extLst>
                         <a:ext uri="{28A0092B-C50C-407E-A947-70E740481C1C}">
                           <a14:useLocalDpi xmlns:a14="http://schemas.microsoft.com/office/drawing/2010/main" val="0"/>
@@ -2576,7 +2679,7 @@
                     </pic:cNvPicPr>
                   </pic:nvPicPr>
                   <pic:blipFill rotWithShape="1">
-                    <a:blip r:embed="rId14" cstate="print">
+                    <a:blip r:embed="rId15" cstate="print">
                       <a:extLst>
                         <a:ext uri="{28A0092B-C50C-407E-A947-70E740481C1C}">
                           <a14:useLocalDpi xmlns:a14="http://schemas.microsoft.com/office/drawing/2010/main" val="0"/>
@@ -2731,6 +2834,7 @@
         <w:rPr>
           <w:b/>
         </w:rPr>
+        <w:lastRenderedPageBreak/>
         <w:t>Simulated design</w:t>
       </w:r>
       <w:r>
@@ -2773,7 +2877,7 @@
       <w:r>
         <w:t xml:space="preserve"> (</w:t>
       </w:r>
-      <w:hyperlink r:id="rId15" w:history="1">
+      <w:hyperlink r:id="rId16" w:history="1">
         <w:r>
           <w:rPr>
             <w:rStyle w:val="Hyperlink"/>
@@ -2795,7 +2899,7 @@
       <w:r>
         <w:t xml:space="preserve"> (</w:t>
       </w:r>
-      <w:hyperlink r:id="rId16" w:history="1">
+      <w:hyperlink r:id="rId17" w:history="1">
         <w:r>
           <w:rPr>
             <w:rStyle w:val="Hyperlink"/>
@@ -2812,7 +2916,7 @@
       <w:r>
         <w:t xml:space="preserve"> (</w:t>
       </w:r>
-      <w:hyperlink r:id="rId17" w:history="1">
+      <w:hyperlink r:id="rId18" w:history="1">
         <w:r>
           <w:rPr>
             <w:rStyle w:val="Hyperlink"/>
@@ -3249,6 +3353,92 @@
     </w:lvl>
   </w:abstractNum>
   <w:abstractNum w:abstractNumId="3" w15:restartNumberingAfterBreak="0">
+    <w:nsid w:val="544E7BC3"/>
+    <w:multiLevelType w:val="hybridMultilevel"/>
+    <w:tmpl w:val="866C6C7E"/>
+    <w:lvl w:ilvl="0" w:tplc="0809000F">
+      <w:start w:val="1"/>
+      <w:numFmt w:val="decimal"/>
+      <w:lvlText w:val="%1."/>
+      <w:lvlJc w:val="left"/>
+      <w:pPr>
+        <w:ind w:left="720" w:hanging="360"/>
+      </w:pPr>
+    </w:lvl>
+    <w:lvl w:ilvl="1" w:tplc="08090019" w:tentative="1">
+      <w:start w:val="1"/>
+      <w:numFmt w:val="lowerLetter"/>
+      <w:lvlText w:val="%2."/>
+      <w:lvlJc w:val="left"/>
+      <w:pPr>
+        <w:ind w:left="1440" w:hanging="360"/>
+      </w:pPr>
+    </w:lvl>
+    <w:lvl w:ilvl="2" w:tplc="0809001B" w:tentative="1">
+      <w:start w:val="1"/>
+      <w:numFmt w:val="lowerRoman"/>
+      <w:lvlText w:val="%3."/>
+      <w:lvlJc w:val="right"/>
+      <w:pPr>
+        <w:ind w:left="2160" w:hanging="180"/>
+      </w:pPr>
+    </w:lvl>
+    <w:lvl w:ilvl="3" w:tplc="0809000F" w:tentative="1">
+      <w:start w:val="1"/>
+      <w:numFmt w:val="decimal"/>
+      <w:lvlText w:val="%4."/>
+      <w:lvlJc w:val="left"/>
+      <w:pPr>
+        <w:ind w:left="2880" w:hanging="360"/>
+      </w:pPr>
+    </w:lvl>
+    <w:lvl w:ilvl="4" w:tplc="08090019" w:tentative="1">
+      <w:start w:val="1"/>
+      <w:numFmt w:val="lowerLetter"/>
+      <w:lvlText w:val="%5."/>
+      <w:lvlJc w:val="left"/>
+      <w:pPr>
+        <w:ind w:left="3600" w:hanging="360"/>
+      </w:pPr>
+    </w:lvl>
+    <w:lvl w:ilvl="5" w:tplc="0809001B" w:tentative="1">
+      <w:start w:val="1"/>
+      <w:numFmt w:val="lowerRoman"/>
+      <w:lvlText w:val="%6."/>
+      <w:lvlJc w:val="right"/>
+      <w:pPr>
+        <w:ind w:left="4320" w:hanging="180"/>
+      </w:pPr>
+    </w:lvl>
+    <w:lvl w:ilvl="6" w:tplc="0809000F" w:tentative="1">
+      <w:start w:val="1"/>
+      <w:numFmt w:val="decimal"/>
+      <w:lvlText w:val="%7."/>
+      <w:lvlJc w:val="left"/>
+      <w:pPr>
+        <w:ind w:left="5040" w:hanging="360"/>
+      </w:pPr>
+    </w:lvl>
+    <w:lvl w:ilvl="7" w:tplc="08090019" w:tentative="1">
+      <w:start w:val="1"/>
+      <w:numFmt w:val="lowerLetter"/>
+      <w:lvlText w:val="%8."/>
+      <w:lvlJc w:val="left"/>
+      <w:pPr>
+        <w:ind w:left="5760" w:hanging="360"/>
+      </w:pPr>
+    </w:lvl>
+    <w:lvl w:ilvl="8" w:tplc="0809001B" w:tentative="1">
+      <w:start w:val="1"/>
+      <w:numFmt w:val="lowerRoman"/>
+      <w:lvlText w:val="%9."/>
+      <w:lvlJc w:val="right"/>
+      <w:pPr>
+        <w:ind w:left="6480" w:hanging="180"/>
+      </w:pPr>
+    </w:lvl>
+  </w:abstractNum>
+  <w:abstractNum w:abstractNumId="4" w15:restartNumberingAfterBreak="0">
     <w:nsid w:val="647400D7"/>
     <w:multiLevelType w:val="hybridMultilevel"/>
     <w:tmpl w:val="4C34CE86"/>
@@ -3360,7 +3550,7 @@
       </w:rPr>
     </w:lvl>
   </w:abstractNum>
-  <w:abstractNum w:abstractNumId="4" w15:restartNumberingAfterBreak="0">
+  <w:abstractNum w:abstractNumId="5" w15:restartNumberingAfterBreak="0">
     <w:nsid w:val="69FA6420"/>
     <w:multiLevelType w:val="hybridMultilevel"/>
     <w:tmpl w:val="D5A01AA6"/>
@@ -3474,10 +3664,10 @@
     </w:lvl>
   </w:abstractNum>
   <w:num w:numId="1">
-    <w:abstractNumId w:val="3"/>
+    <w:abstractNumId w:val="4"/>
   </w:num>
   <w:num w:numId="2">
-    <w:abstractNumId w:val="4"/>
+    <w:abstractNumId w:val="5"/>
   </w:num>
   <w:num w:numId="3">
     <w:abstractNumId w:val="1"/>
@@ -3487,6 +3677,9 @@
   </w:num>
   <w:num w:numId="5">
     <w:abstractNumId w:val="0"/>
+  </w:num>
+  <w:num w:numId="6">
+    <w:abstractNumId w:val="3"/>
   </w:num>
 </w:numbering>
 </file>
@@ -3934,6 +4127,56 @@
       <w:u w:val="single"/>
     </w:rPr>
   </w:style>
+  <w:style w:type="paragraph" w:styleId="HTMLPreformatted">
+    <w:name w:val="HTML Preformatted"/>
+    <w:basedOn w:val="Normal"/>
+    <w:link w:val="HTMLPreformattedChar"/>
+    <w:uiPriority w:val="99"/>
+    <w:semiHidden/>
+    <w:unhideWhenUsed/>
+    <w:rsid w:val="00FA22F3"/>
+    <w:pPr>
+      <w:tabs>
+        <w:tab w:val="left" w:pos="916"/>
+        <w:tab w:val="left" w:pos="1832"/>
+        <w:tab w:val="left" w:pos="2748"/>
+        <w:tab w:val="left" w:pos="3664"/>
+        <w:tab w:val="left" w:pos="4580"/>
+        <w:tab w:val="left" w:pos="5496"/>
+        <w:tab w:val="left" w:pos="6412"/>
+        <w:tab w:val="left" w:pos="7328"/>
+        <w:tab w:val="left" w:pos="8244"/>
+        <w:tab w:val="left" w:pos="9160"/>
+        <w:tab w:val="left" w:pos="10076"/>
+        <w:tab w:val="left" w:pos="10992"/>
+        <w:tab w:val="left" w:pos="11908"/>
+        <w:tab w:val="left" w:pos="12824"/>
+        <w:tab w:val="left" w:pos="13740"/>
+        <w:tab w:val="left" w:pos="14656"/>
+      </w:tabs>
+      <w:spacing w:after="0" w:line="240" w:lineRule="auto"/>
+    </w:pPr>
+    <w:rPr>
+      <w:rFonts w:ascii="Courier New" w:eastAsia="Times New Roman" w:hAnsi="Courier New" w:cs="Courier New"/>
+      <w:sz w:val="20"/>
+      <w:szCs w:val="20"/>
+      <w:lang w:eastAsia="en-GB"/>
+    </w:rPr>
+  </w:style>
+  <w:style w:type="character" w:customStyle="1" w:styleId="HTMLPreformattedChar">
+    <w:name w:val="HTML Preformatted Char"/>
+    <w:basedOn w:val="DefaultParagraphFont"/>
+    <w:link w:val="HTMLPreformatted"/>
+    <w:uiPriority w:val="99"/>
+    <w:semiHidden/>
+    <w:rsid w:val="00FA22F3"/>
+    <w:rPr>
+      <w:rFonts w:ascii="Courier New" w:eastAsia="Times New Roman" w:hAnsi="Courier New" w:cs="Courier New"/>
+      <w:sz w:val="20"/>
+      <w:szCs w:val="20"/>
+      <w:lang w:eastAsia="en-GB"/>
+    </w:rPr>
+  </w:style>
 </w:styles>
 </file>
 

</xml_diff>